<commit_message>
made changes to UI Design
</commit_message>
<xml_diff>
--- a/doc/UIDesign_WordDoc.docx
+++ b/doc/UIDesign_WordDoc.docx
@@ -40,10 +40,10 @@
           <w:noProof/>
         </w:rPr>
         <w:drawing>
-          <wp:inline distT="0" distB="0" distL="0" distR="0" wp14:anchorId="7563107F" wp14:editId="77DD9143">
-            <wp:extent cx="2952115" cy="5599211"/>
-            <wp:effectExtent l="0" t="0" r="0" b="1905"/>
-            <wp:docPr id="1" name="Picture 1"/>
+          <wp:inline distT="0" distB="0" distL="0" distR="0" wp14:anchorId="38DB3F93" wp14:editId="65E1F54B">
+            <wp:extent cx="2853731" cy="5412745"/>
+            <wp:effectExtent l="0" t="0" r="3810" b="0"/>
+            <wp:docPr id="5" name="Picture 5"/>
             <wp:cNvGraphicFramePr>
               <a:graphicFrameLocks xmlns:a="http://schemas.openxmlformats.org/drawingml/2006/main" noChangeAspect="1"/>
             </wp:cNvGraphicFramePr>
@@ -51,7 +51,7 @@
               <a:graphicData uri="http://schemas.openxmlformats.org/drawingml/2006/picture">
                 <pic:pic xmlns:pic="http://schemas.openxmlformats.org/drawingml/2006/picture">
                   <pic:nvPicPr>
-                    <pic:cNvPr id="1" name="01-Home.png"/>
+                    <pic:cNvPr id="5" name="01-Home.png"/>
                     <pic:cNvPicPr/>
                   </pic:nvPicPr>
                   <pic:blipFill>
@@ -69,7 +69,7 @@
                   <pic:spPr>
                     <a:xfrm>
                       <a:off x="0" y="0"/>
-                      <a:ext cx="2956767" cy="5608035"/>
+                      <a:ext cx="2886896" cy="5475651"/>
                     </a:xfrm>
                     <a:prstGeom prst="rect">
                       <a:avLst/>
@@ -157,70 +157,6 @@
       </w:r>
     </w:p>
     <w:p/>
-    <w:p>
-      <w:pPr>
-        <w:pStyle w:val="ListParagraph"/>
-        <w:numPr>
-          <w:ilvl w:val="0"/>
-          <w:numId w:val="2"/>
-        </w:numPr>
-      </w:pPr>
-      <w:r>
-        <w:t xml:space="preserve">User Login </w:t>
-      </w:r>
-      <w:r>
-        <w:t>Screen</w:t>
-      </w:r>
-    </w:p>
-    <w:p/>
-    <w:p>
-      <w:r>
-        <w:rPr>
-          <w:noProof/>
-        </w:rPr>
-        <w:drawing>
-          <wp:inline distT="0" distB="0" distL="0" distR="0" wp14:anchorId="6A6A0B9A" wp14:editId="4BCD4C89">
-            <wp:extent cx="2921635" cy="5541400"/>
-            <wp:effectExtent l="0" t="0" r="0" b="0"/>
-            <wp:docPr id="3" name="Picture 3"/>
-            <wp:cNvGraphicFramePr>
-              <a:graphicFrameLocks xmlns:a="http://schemas.openxmlformats.org/drawingml/2006/main" noChangeAspect="1"/>
-            </wp:cNvGraphicFramePr>
-            <a:graphic xmlns:a="http://schemas.openxmlformats.org/drawingml/2006/main">
-              <a:graphicData uri="http://schemas.openxmlformats.org/drawingml/2006/picture">
-                <pic:pic xmlns:pic="http://schemas.openxmlformats.org/drawingml/2006/picture">
-                  <pic:nvPicPr>
-                    <pic:cNvPr id="3" name="03-Login.png"/>
-                    <pic:cNvPicPr/>
-                  </pic:nvPicPr>
-                  <pic:blipFill>
-                    <a:blip r:embed="rId8">
-                      <a:extLst>
-                        <a:ext uri="{28A0092B-C50C-407E-A947-70E740481C1C}">
-                          <a14:useLocalDpi xmlns:a14="http://schemas.microsoft.com/office/drawing/2010/main" val="0"/>
-                        </a:ext>
-                      </a:extLst>
-                    </a:blip>
-                    <a:stretch>
-                      <a:fillRect/>
-                    </a:stretch>
-                  </pic:blipFill>
-                  <pic:spPr>
-                    <a:xfrm>
-                      <a:off x="0" y="0"/>
-                      <a:ext cx="2930520" cy="5558251"/>
-                    </a:xfrm>
-                    <a:prstGeom prst="rect">
-                      <a:avLst/>
-                    </a:prstGeom>
-                  </pic:spPr>
-                </pic:pic>
-              </a:graphicData>
-            </a:graphic>
-          </wp:inline>
-        </w:drawing>
-      </w:r>
-    </w:p>
     <w:p/>
     <w:p>
       <w:pPr>
@@ -256,7 +192,7 @@
                     <pic:cNvPicPr/>
                   </pic:nvPicPr>
                   <pic:blipFill>
-                    <a:blip r:embed="rId9">
+                    <a:blip r:embed="rId8">
                       <a:extLst>
                         <a:ext uri="{28A0092B-C50C-407E-A947-70E740481C1C}">
                           <a14:useLocalDpi xmlns:a14="http://schemas.microsoft.com/office/drawing/2010/main" val="0"/>
@@ -319,7 +255,7 @@
                     <pic:cNvPicPr/>
                   </pic:nvPicPr>
                   <pic:blipFill>
-                    <a:blip r:embed="rId10">
+                    <a:blip r:embed="rId9">
                       <a:extLst>
                         <a:ext uri="{28A0092B-C50C-407E-A947-70E740481C1C}">
                           <a14:useLocalDpi xmlns:a14="http://schemas.microsoft.com/office/drawing/2010/main" val="0"/>
@@ -345,6 +281,8 @@
           </wp:inline>
         </w:drawing>
       </w:r>
+      <w:bookmarkStart w:id="0" w:name="_GoBack"/>
+      <w:bookmarkEnd w:id="0"/>
     </w:p>
     <w:p/>
     <w:p/>
@@ -382,7 +320,7 @@
                     <pic:cNvPicPr/>
                   </pic:nvPicPr>
                   <pic:blipFill>
-                    <a:blip r:embed="rId11">
+                    <a:blip r:embed="rId10">
                       <a:extLst>
                         <a:ext uri="{28A0092B-C50C-407E-A947-70E740481C1C}">
                           <a14:useLocalDpi xmlns:a14="http://schemas.microsoft.com/office/drawing/2010/main" val="0"/>
@@ -445,7 +383,7 @@
                     <pic:cNvPicPr/>
                   </pic:nvPicPr>
                   <pic:blipFill>
-                    <a:blip r:embed="rId12">
+                    <a:blip r:embed="rId11">
                       <a:extLst>
                         <a:ext uri="{28A0092B-C50C-407E-A947-70E740481C1C}">
                           <a14:useLocalDpi xmlns:a14="http://schemas.microsoft.com/office/drawing/2010/main" val="0"/>
@@ -508,7 +446,7 @@
                     <pic:cNvPicPr/>
                   </pic:nvPicPr>
                   <pic:blipFill>
-                    <a:blip r:embed="rId13">
+                    <a:blip r:embed="rId12">
                       <a:extLst>
                         <a:ext uri="{28A0092B-C50C-407E-A947-70E740481C1C}">
                           <a14:useLocalDpi xmlns:a14="http://schemas.microsoft.com/office/drawing/2010/main" val="0"/>
@@ -571,7 +509,7 @@
                     <pic:cNvPicPr/>
                   </pic:nvPicPr>
                   <pic:blipFill>
-                    <a:blip r:embed="rId14">
+                    <a:blip r:embed="rId13">
                       <a:extLst>
                         <a:ext uri="{28A0092B-C50C-407E-A947-70E740481C1C}">
                           <a14:useLocalDpi xmlns:a14="http://schemas.microsoft.com/office/drawing/2010/main" val="0"/>
@@ -634,7 +572,7 @@
                     <pic:cNvPicPr/>
                   </pic:nvPicPr>
                   <pic:blipFill>
-                    <a:blip r:embed="rId15">
+                    <a:blip r:embed="rId14">
                       <a:extLst>
                         <a:ext uri="{28A0092B-C50C-407E-A947-70E740481C1C}">
                           <a14:useLocalDpi xmlns:a14="http://schemas.microsoft.com/office/drawing/2010/main" val="0"/>
@@ -697,7 +635,7 @@
                     <pic:cNvPicPr/>
                   </pic:nvPicPr>
                   <pic:blipFill>
-                    <a:blip r:embed="rId16">
+                    <a:blip r:embed="rId15">
                       <a:extLst>
                         <a:ext uri="{28A0092B-C50C-407E-A947-70E740481C1C}">
                           <a14:useLocalDpi xmlns:a14="http://schemas.microsoft.com/office/drawing/2010/main" val="0"/>
@@ -758,7 +696,7 @@
                     <pic:cNvPicPr/>
                   </pic:nvPicPr>
                   <pic:blipFill>
-                    <a:blip r:embed="rId17">
+                    <a:blip r:embed="rId16">
                       <a:extLst>
                         <a:ext uri="{28A0092B-C50C-407E-A947-70E740481C1C}">
                           <a14:useLocalDpi xmlns:a14="http://schemas.microsoft.com/office/drawing/2010/main" val="0"/>
@@ -821,7 +759,7 @@
                     <pic:cNvPicPr/>
                   </pic:nvPicPr>
                   <pic:blipFill>
-                    <a:blip r:embed="rId18">
+                    <a:blip r:embed="rId17">
                       <a:extLst>
                         <a:ext uri="{28A0092B-C50C-407E-A947-70E740481C1C}">
                           <a14:useLocalDpi xmlns:a14="http://schemas.microsoft.com/office/drawing/2010/main" val="0"/>
@@ -849,10 +787,7 @@
       </w:r>
     </w:p>
     <w:p/>
-    <w:p>
-      <w:bookmarkStart w:id="0" w:name="_GoBack"/>
-      <w:bookmarkEnd w:id="0"/>
-    </w:p>
+    <w:p/>
     <w:p>
       <w:pPr>
         <w:pStyle w:val="ListParagraph"/>
@@ -887,7 +822,7 @@
                     <pic:cNvPicPr/>
                   </pic:nvPicPr>
                   <pic:blipFill>
-                    <a:blip r:embed="rId19">
+                    <a:blip r:embed="rId18">
                       <a:extLst>
                         <a:ext uri="{28A0092B-C50C-407E-A947-70E740481C1C}">
                           <a14:useLocalDpi xmlns:a14="http://schemas.microsoft.com/office/drawing/2010/main" val="0"/>
@@ -1860,7 +1795,7 @@
 </file>
 
 <file path=customXml/itemProps1.xml><?xml version="1.0" encoding="utf-8"?>
-<ds:datastoreItem xmlns:ds="http://schemas.openxmlformats.org/officeDocument/2006/customXml" ds:itemID="{C86A5D5D-0BEE-DE4D-8D56-B164D97C36B1}">
+<ds:datastoreItem xmlns:ds="http://schemas.openxmlformats.org/officeDocument/2006/customXml" ds:itemID="{19FF26C6-709E-FE4A-B5C0-CF1E6A3194F7}">
   <ds:schemaRefs>
     <ds:schemaRef ds:uri="http://schemas.openxmlformats.org/officeDocument/2006/bibliography"/>
   </ds:schemaRefs>

</xml_diff>

<commit_message>
add more screen shot
</commit_message>
<xml_diff>
--- a/doc/UIDesign_WordDoc.docx
+++ b/doc/UIDesign_WordDoc.docx
@@ -624,6 +624,18 @@
                           </w:p>
                           <w:p>
                             <w:pPr>
+                              <w:pStyle w:val="ListParagraph"/>
+                              <w:numPr>
+                                <w:ilvl w:val="0"/>
+                                <w:numId w:val="2"/>
+                              </w:numPr>
+                            </w:pPr>
+                            <w:r>
+                              <w:t xml:space="preserve">Care Provider can add patient </w:t>
+                            </w:r>
+                          </w:p>
+                          <w:p>
+                            <w:pPr>
                               <w:rPr>
                                 <w:color w:val="000000" w:themeColor="text1"/>
                               </w:rPr>
@@ -664,6 +676,18 @@
                       </w:pPr>
                       <w:r>
                         <w:t>Care Provider Main Screen</w:t>
+                      </w:r>
+                    </w:p>
+                    <w:p>
+                      <w:pPr>
+                        <w:pStyle w:val="ListParagraph"/>
+                        <w:numPr>
+                          <w:ilvl w:val="0"/>
+                          <w:numId w:val="2"/>
+                        </w:numPr>
+                      </w:pPr>
+                      <w:r>
+                        <w:t xml:space="preserve">Care Provider can add patient </w:t>
                       </w:r>
                     </w:p>
                     <w:p>
@@ -1901,7 +1925,7 @@
         <mc:AlternateContent>
           <mc:Choice Requires="wps">
             <w:drawing>
-              <wp:anchor distT="0" distB="0" distL="114300" distR="114300" simplePos="0" relativeHeight="251681792" behindDoc="0" locked="0" layoutInCell="1" allowOverlap="1" wp14:anchorId="3275A003" wp14:editId="2230D8E0">
+              <wp:anchor distT="0" distB="0" distL="114300" distR="114300" simplePos="0" relativeHeight="251681792" behindDoc="0" locked="0" layoutInCell="1" allowOverlap="1" wp14:anchorId="3275A003" wp14:editId="35256C3D">
                 <wp:simplePos x="0" y="0"/>
                 <wp:positionH relativeFrom="column">
                   <wp:posOffset>3143250</wp:posOffset>
@@ -1946,8 +1970,20 @@
                               </w:numPr>
                             </w:pPr>
                             <w:r>
-                              <w:t>List of other patients</w:t>
+                              <w:t xml:space="preserve">List of </w:t>
                             </w:r>
+                            <w:r>
+                              <w:t xml:space="preserve">all </w:t>
+                            </w:r>
+                            <w:r>
+                              <w:t>other patients</w:t>
+                            </w:r>
+                          </w:p>
+                          <w:p>
+                            <w:pPr>
+                              <w:pStyle w:val="ListParagraph"/>
+                              <w:ind w:left="360"/>
+                            </w:pPr>
                           </w:p>
                           <w:p>
                             <w:pPr>
@@ -1990,8 +2026,20 @@
                         </w:numPr>
                       </w:pPr>
                       <w:r>
-                        <w:t>List of other patients</w:t>
+                        <w:t xml:space="preserve">List of </w:t>
                       </w:r>
+                      <w:r>
+                        <w:t xml:space="preserve">all </w:t>
+                      </w:r>
+                      <w:r>
+                        <w:t>other patients</w:t>
+                      </w:r>
+                    </w:p>
+                    <w:p>
+                      <w:pPr>
+                        <w:pStyle w:val="ListParagraph"/>
+                        <w:ind w:left="360"/>
+                      </w:pPr>
                     </w:p>
                     <w:p>
                       <w:pPr>
@@ -2056,8 +2104,6 @@
       </w:r>
     </w:p>
     <w:p/>
-    <w:p/>
-    <w:p/>
     <w:p>
       <w:r>
         <w:rPr>
@@ -2067,13 +2113,215 @@
         <mc:AlternateContent>
           <mc:Choice Requires="wps">
             <w:drawing>
-              <wp:anchor distT="0" distB="0" distL="114300" distR="114300" simplePos="0" relativeHeight="251683840" behindDoc="0" locked="0" layoutInCell="1" allowOverlap="1" wp14:anchorId="05DFBFBF" wp14:editId="6E7DC7E2">
+              <wp:anchor distT="0" distB="0" distL="114300" distR="114300" simplePos="0" relativeHeight="251694080" behindDoc="0" locked="0" layoutInCell="1" allowOverlap="1" wp14:anchorId="5694A758" wp14:editId="741E6310">
+                <wp:simplePos x="0" y="0"/>
+                <wp:positionH relativeFrom="column">
+                  <wp:posOffset>3053080</wp:posOffset>
+                </wp:positionH>
+                <wp:positionV relativeFrom="paragraph">
+                  <wp:posOffset>82550</wp:posOffset>
+                </wp:positionV>
+                <wp:extent cx="3637280" cy="592455"/>
+                <wp:effectExtent l="0" t="0" r="7620" b="17145"/>
+                <wp:wrapNone/>
+                <wp:docPr id="3" name="Text Box 3"/>
+                <wp:cNvGraphicFramePr/>
+                <a:graphic xmlns:a="http://schemas.openxmlformats.org/drawingml/2006/main">
+                  <a:graphicData uri="http://schemas.microsoft.com/office/word/2010/wordprocessingShape">
+                    <wps:wsp>
+                      <wps:cNvSpPr txBox="1"/>
+                      <wps:spPr>
+                        <a:xfrm>
+                          <a:off x="0" y="0"/>
+                          <a:ext cx="3637280" cy="592455"/>
+                        </a:xfrm>
+                        <a:prstGeom prst="rect">
+                          <a:avLst/>
+                        </a:prstGeom>
+                        <a:solidFill>
+                          <a:schemeClr val="lt1"/>
+                        </a:solidFill>
+                        <a:ln w="6350">
+                          <a:solidFill>
+                            <a:schemeClr val="bg1"/>
+                          </a:solidFill>
+                        </a:ln>
+                      </wps:spPr>
+                      <wps:txbx>
+                        <w:txbxContent>
+                          <w:p>
+                            <w:pPr>
+                              <w:pStyle w:val="ListParagraph"/>
+                              <w:numPr>
+                                <w:ilvl w:val="0"/>
+                                <w:numId w:val="2"/>
+                              </w:numPr>
+                            </w:pPr>
+                            <w:r>
+                              <w:t>List of other patients</w:t>
+                            </w:r>
+                          </w:p>
+                          <w:p>
+                            <w:pPr>
+                              <w:pStyle w:val="ListParagraph"/>
+                              <w:numPr>
+                                <w:ilvl w:val="0"/>
+                                <w:numId w:val="2"/>
+                              </w:numPr>
+                            </w:pPr>
+                            <w:r>
+                              <w:t>Delete selected patient</w:t>
+                            </w:r>
+                          </w:p>
+                          <w:p>
+                            <w:pPr>
+                              <w:pStyle w:val="ListParagraph"/>
+                              <w:ind w:left="360"/>
+                            </w:pPr>
+                          </w:p>
+                          <w:p>
+                            <w:pPr>
+                              <w:rPr>
+                                <w:color w:val="000000" w:themeColor="text1"/>
+                              </w:rPr>
+                            </w:pPr>
+                          </w:p>
+                        </w:txbxContent>
+                      </wps:txbx>
+                      <wps:bodyPr rot="0" spcFirstLastPara="0" vertOverflow="overflow" horzOverflow="overflow" vert="horz" wrap="square" lIns="91440" tIns="45720" rIns="91440" bIns="45720" numCol="1" spcCol="0" rtlCol="0" fromWordArt="0" anchor="t" anchorCtr="0" forceAA="0" compatLnSpc="1">
+                        <a:prstTxWarp prst="textNoShape">
+                          <a:avLst/>
+                        </a:prstTxWarp>
+                        <a:noAutofit/>
+                      </wps:bodyPr>
+                    </wps:wsp>
+                  </a:graphicData>
+                </a:graphic>
+                <wp14:sizeRelH relativeFrom="margin">
+                  <wp14:pctWidth>0</wp14:pctWidth>
+                </wp14:sizeRelH>
+                <wp14:sizeRelV relativeFrom="margin">
+                  <wp14:pctHeight>0</wp14:pctHeight>
+                </wp14:sizeRelV>
+              </wp:anchor>
+            </w:drawing>
+          </mc:Choice>
+          <mc:Fallback>
+            <w:pict>
+              <v:shape w14:anchorId="5694A758" id="Text_x0020_Box_x0020_3" o:spid="_x0000_s1038" type="#_x0000_t202" style="position:absolute;margin-left:240.4pt;margin-top:6.5pt;width:286.4pt;height:46.65pt;z-index:251694080;visibility:visible;mso-wrap-style:square;mso-width-percent:0;mso-height-percent:0;mso-wrap-distance-left:9pt;mso-wrap-distance-top:0;mso-wrap-distance-right:9pt;mso-wrap-distance-bottom:0;mso-position-horizontal:absolute;mso-position-horizontal-relative:text;mso-position-vertical:absolute;mso-position-vertical-relative:text;mso-width-percent:0;mso-height-percent:0;mso-width-relative:margin;mso-height-relative:margin;v-text-anchor:top" o:gfxdata="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" fillcolor="white [3201]" strokecolor="white [3212]" strokeweight=".5pt">
+                <v:textbox>
+                  <w:txbxContent>
+                    <w:p>
+                      <w:pPr>
+                        <w:pStyle w:val="ListParagraph"/>
+                        <w:numPr>
+                          <w:ilvl w:val="0"/>
+                          <w:numId w:val="2"/>
+                        </w:numPr>
+                      </w:pPr>
+                      <w:r>
+                        <w:t>List of other patients</w:t>
+                      </w:r>
+                    </w:p>
+                    <w:p>
+                      <w:pPr>
+                        <w:pStyle w:val="ListParagraph"/>
+                        <w:numPr>
+                          <w:ilvl w:val="0"/>
+                          <w:numId w:val="2"/>
+                        </w:numPr>
+                      </w:pPr>
+                      <w:r>
+                        <w:t>Delete selected patient</w:t>
+                      </w:r>
+                    </w:p>
+                    <w:p>
+                      <w:pPr>
+                        <w:pStyle w:val="ListParagraph"/>
+                        <w:ind w:left="360"/>
+                      </w:pPr>
+                    </w:p>
+                    <w:p>
+                      <w:pPr>
+                        <w:rPr>
+                          <w:color w:val="000000" w:themeColor="text1"/>
+                        </w:rPr>
+                      </w:pPr>
+                    </w:p>
+                  </w:txbxContent>
+                </v:textbox>
+              </v:shape>
+            </w:pict>
+          </mc:Fallback>
+        </mc:AlternateContent>
+      </w:r>
+      <w:r>
+        <w:rPr>
+          <w:noProof/>
+          <w:lang w:eastAsia="zh-CN"/>
+        </w:rPr>
+        <w:drawing>
+          <wp:inline distT="0" distB="0" distL="0" distR="0" wp14:anchorId="796DC521" wp14:editId="77EA4AA8">
+            <wp:extent cx="2872220" cy="5447814"/>
+            <wp:effectExtent l="0" t="0" r="0" b="0"/>
+            <wp:docPr id="1" name="Picture 1"/>
+            <wp:cNvGraphicFramePr>
+              <a:graphicFrameLocks xmlns:a="http://schemas.openxmlformats.org/drawingml/2006/main" noChangeAspect="1"/>
+            </wp:cNvGraphicFramePr>
+            <a:graphic xmlns:a="http://schemas.openxmlformats.org/drawingml/2006/main">
+              <a:graphicData uri="http://schemas.openxmlformats.org/drawingml/2006/picture">
+                <pic:pic xmlns:pic="http://schemas.openxmlformats.org/drawingml/2006/picture">
+                  <pic:nvPicPr>
+                    <pic:cNvPr id="16" name="16-Add_patient.png"/>
+                    <pic:cNvPicPr/>
+                  </pic:nvPicPr>
+                  <pic:blipFill>
+                    <a:blip r:embed="rId18">
+                      <a:extLst>
+                        <a:ext uri="{28A0092B-C50C-407E-A947-70E740481C1C}">
+                          <a14:useLocalDpi xmlns:a14="http://schemas.microsoft.com/office/drawing/2010/main" val="0"/>
+                        </a:ext>
+                      </a:extLst>
+                    </a:blip>
+                    <a:stretch>
+                      <a:fillRect/>
+                    </a:stretch>
+                  </pic:blipFill>
+                  <pic:spPr>
+                    <a:xfrm>
+                      <a:off x="0" y="0"/>
+                      <a:ext cx="2872220" cy="5447814"/>
+                    </a:xfrm>
+                    <a:prstGeom prst="rect">
+                      <a:avLst/>
+                    </a:prstGeom>
+                  </pic:spPr>
+                </pic:pic>
+              </a:graphicData>
+            </a:graphic>
+          </wp:inline>
+        </w:drawing>
+      </w:r>
+    </w:p>
+    <w:p/>
+    <w:p/>
+    <w:p/>
+    <w:p>
+      <w:r>
+        <w:rPr>
+          <w:noProof/>
+          <w:lang w:eastAsia="zh-CN"/>
+        </w:rPr>
+        <mc:AlternateContent>
+          <mc:Choice Requires="wps">
+            <w:drawing>
+              <wp:anchor distT="0" distB="0" distL="114300" distR="114300" simplePos="0" relativeHeight="251683840" behindDoc="0" locked="0" layoutInCell="1" allowOverlap="1" wp14:anchorId="05DFBFBF" wp14:editId="4B672F14">
                 <wp:simplePos x="0" y="0"/>
                 <wp:positionH relativeFrom="column">
                   <wp:posOffset>3074035</wp:posOffset>
                 </wp:positionH>
                 <wp:positionV relativeFrom="paragraph">
-                  <wp:posOffset>222250</wp:posOffset>
+                  <wp:posOffset>241935</wp:posOffset>
                 </wp:positionV>
                 <wp:extent cx="3637280" cy="592455"/>
                 <wp:effectExtent l="0" t="0" r="7620" b="17145"/>
@@ -2144,7 +2392,7 @@
           </mc:Choice>
           <mc:Fallback>
             <w:pict>
-              <v:shape w14:anchorId="05DFBFBF" id="Text_x0020_Box_x0020_32" o:spid="_x0000_s1038" type="#_x0000_t202" style="position:absolute;margin-left:242.05pt;margin-top:17.5pt;width:286.4pt;height:46.65pt;z-index:251683840;visibility:visible;mso-wrap-style:square;mso-width-percent:0;mso-height-percent:0;mso-wrap-distance-left:9pt;mso-wrap-distance-top:0;mso-wrap-distance-right:9pt;mso-wrap-distance-bottom:0;mso-position-horizontal:absolute;mso-position-horizontal-relative:text;mso-position-vertical:absolute;mso-position-vertical-relative:text;mso-width-percent:0;mso-height-percent:0;mso-width-relative:margin;mso-height-relative:margin;v-text-anchor:top" o:gfxdata="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" fillcolor="white [3201]" strokecolor="white [3212]" strokeweight=".5pt">
+              <v:shape w14:anchorId="05DFBFBF" id="Text_x0020_Box_x0020_32" o:spid="_x0000_s1039" type="#_x0000_t202" style="position:absolute;margin-left:242.05pt;margin-top:19.05pt;width:286.4pt;height:46.65pt;z-index:251683840;visibility:visible;mso-wrap-style:square;mso-width-percent:0;mso-height-percent:0;mso-wrap-distance-left:9pt;mso-wrap-distance-top:0;mso-wrap-distance-right:9pt;mso-wrap-distance-bottom:0;mso-position-horizontal:absolute;mso-position-horizontal-relative:text;mso-position-vertical:absolute;mso-position-vertical-relative:text;mso-width-percent:0;mso-height-percent:0;mso-width-relative:margin;mso-height-relative:margin;v-text-anchor:top" o:gfxdata="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" fillcolor="white [3201]" strokecolor="white [3212]" strokeweight=".5pt">
                 <v:textbox>
                   <w:txbxContent>
                     <w:p>
@@ -2174,6 +2422,10 @@
         </mc:AlternateContent>
       </w:r>
       <w:r>
+        <w:rPr>
+          <w:noProof/>
+          <w:lang w:eastAsia="zh-CN"/>
+        </w:rPr>
         <w:drawing>
           <wp:inline distT="0" distB="0" distL="0" distR="0" wp14:anchorId="7F69AF48" wp14:editId="4ADE6211">
             <wp:extent cx="2861187" cy="5426751"/>
@@ -2190,7 +2442,7 @@
                     <pic:cNvPicPr/>
                   </pic:nvPicPr>
                   <pic:blipFill>
-                    <a:blip r:embed="rId18">
+                    <a:blip r:embed="rId19">
                       <a:extLst>
                         <a:ext uri="{28A0092B-C50C-407E-A947-70E740481C1C}">
                           <a14:useLocalDpi xmlns:a14="http://schemas.microsoft.com/office/drawing/2010/main" val="0"/>
@@ -2220,7 +2472,196 @@
     <w:p/>
     <w:p>
       <w:r>
+        <w:rPr>
+          <w:noProof/>
+          <w:lang w:eastAsia="zh-CN"/>
+        </w:rPr>
+        <mc:AlternateContent>
+          <mc:Choice Requires="wps">
+            <w:drawing>
+              <wp:anchor distT="0" distB="0" distL="114300" distR="114300" simplePos="0" relativeHeight="251696128" behindDoc="0" locked="0" layoutInCell="1" allowOverlap="1" wp14:anchorId="571C90FB" wp14:editId="3F2F5D6B">
+                <wp:simplePos x="0" y="0"/>
+                <wp:positionH relativeFrom="column">
+                  <wp:posOffset>3045460</wp:posOffset>
+                </wp:positionH>
+                <wp:positionV relativeFrom="paragraph">
+                  <wp:posOffset>193040</wp:posOffset>
+                </wp:positionV>
+                <wp:extent cx="3637280" cy="592455"/>
+                <wp:effectExtent l="0" t="0" r="7620" b="17145"/>
+                <wp:wrapNone/>
+                <wp:docPr id="11" name="Text Box 11"/>
+                <wp:cNvGraphicFramePr/>
+                <a:graphic xmlns:a="http://schemas.openxmlformats.org/drawingml/2006/main">
+                  <a:graphicData uri="http://schemas.microsoft.com/office/word/2010/wordprocessingShape">
+                    <wps:wsp>
+                      <wps:cNvSpPr txBox="1"/>
+                      <wps:spPr>
+                        <a:xfrm>
+                          <a:off x="0" y="0"/>
+                          <a:ext cx="3637280" cy="592455"/>
+                        </a:xfrm>
+                        <a:prstGeom prst="rect">
+                          <a:avLst/>
+                        </a:prstGeom>
+                        <a:solidFill>
+                          <a:schemeClr val="lt1"/>
+                        </a:solidFill>
+                        <a:ln w="6350">
+                          <a:solidFill>
+                            <a:schemeClr val="bg1"/>
+                          </a:solidFill>
+                        </a:ln>
+                      </wps:spPr>
+                      <wps:txbx>
+                        <w:txbxContent>
+                          <w:p>
+                            <w:pPr>
+                              <w:pStyle w:val="ListParagraph"/>
+                              <w:numPr>
+                                <w:ilvl w:val="0"/>
+                                <w:numId w:val="2"/>
+                              </w:numPr>
+                            </w:pPr>
+                            <w:r>
+                              <w:t>Specify the geolocation that the user want to include</w:t>
+                            </w:r>
+                          </w:p>
+                          <w:p>
+                            <w:r>
+                              <w:t>in</w:t>
+                            </w:r>
+                            <w:r>
+                              <w:t xml:space="preserve"> a record using with a map pinpoint in the middle</w:t>
+                            </w:r>
+                          </w:p>
+                          <w:p>
+                            <w:pPr>
+                              <w:pStyle w:val="ListParagraph"/>
+                              <w:ind w:left="360"/>
+                            </w:pPr>
+                          </w:p>
+                          <w:p>
+                            <w:pPr>
+                              <w:rPr>
+                                <w:color w:val="000000" w:themeColor="text1"/>
+                              </w:rPr>
+                            </w:pPr>
+                          </w:p>
+                        </w:txbxContent>
+                      </wps:txbx>
+                      <wps:bodyPr rot="0" spcFirstLastPara="0" vertOverflow="overflow" horzOverflow="overflow" vert="horz" wrap="square" lIns="91440" tIns="45720" rIns="91440" bIns="45720" numCol="1" spcCol="0" rtlCol="0" fromWordArt="0" anchor="t" anchorCtr="0" forceAA="0" compatLnSpc="1">
+                        <a:prstTxWarp prst="textNoShape">
+                          <a:avLst/>
+                        </a:prstTxWarp>
+                        <a:noAutofit/>
+                      </wps:bodyPr>
+                    </wps:wsp>
+                  </a:graphicData>
+                </a:graphic>
+                <wp14:sizeRelH relativeFrom="margin">
+                  <wp14:pctWidth>0</wp14:pctWidth>
+                </wp14:sizeRelH>
+                <wp14:sizeRelV relativeFrom="margin">
+                  <wp14:pctHeight>0</wp14:pctHeight>
+                </wp14:sizeRelV>
+              </wp:anchor>
+            </w:drawing>
+          </mc:Choice>
+          <mc:Fallback>
+            <w:pict>
+              <v:shape w14:anchorId="571C90FB" id="Text_x0020_Box_x0020_11" o:spid="_x0000_s1040" type="#_x0000_t202" style="position:absolute;margin-left:239.8pt;margin-top:15.2pt;width:286.4pt;height:46.65pt;z-index:251696128;visibility:visible;mso-wrap-style:square;mso-width-percent:0;mso-height-percent:0;mso-wrap-distance-left:9pt;mso-wrap-distance-top:0;mso-wrap-distance-right:9pt;mso-wrap-distance-bottom:0;mso-position-horizontal:absolute;mso-position-horizontal-relative:text;mso-position-vertical:absolute;mso-position-vertical-relative:text;mso-width-percent:0;mso-height-percent:0;mso-width-relative:margin;mso-height-relative:margin;v-text-anchor:top" o:gfxdata="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" fillcolor="white [3201]" strokecolor="white [3212]" strokeweight=".5pt">
+                <v:textbox>
+                  <w:txbxContent>
+                    <w:p>
+                      <w:pPr>
+                        <w:pStyle w:val="ListParagraph"/>
+                        <w:numPr>
+                          <w:ilvl w:val="0"/>
+                          <w:numId w:val="2"/>
+                        </w:numPr>
+                      </w:pPr>
+                      <w:r>
+                        <w:t>Specify the geolocation that the user want to include</w:t>
+                      </w:r>
+                    </w:p>
+                    <w:p>
+                      <w:r>
+                        <w:t>in</w:t>
+                      </w:r>
+                      <w:r>
+                        <w:t xml:space="preserve"> a record using with a map pinpoint in the middle</w:t>
+                      </w:r>
+                    </w:p>
+                    <w:p>
+                      <w:pPr>
+                        <w:pStyle w:val="ListParagraph"/>
+                        <w:ind w:left="360"/>
+                      </w:pPr>
+                    </w:p>
+                    <w:p>
+                      <w:pPr>
+                        <w:rPr>
+                          <w:color w:val="000000" w:themeColor="text1"/>
+                        </w:rPr>
+                      </w:pPr>
+                    </w:p>
+                  </w:txbxContent>
+                </v:textbox>
+              </v:shape>
+            </w:pict>
+          </mc:Fallback>
+        </mc:AlternateContent>
+      </w:r>
+      <w:r>
         <w:br w:type="textWrapping" w:clear="all"/>
+      </w:r>
+      <w:r>
+        <w:rPr>
+          <w:noProof/>
+          <w:lang w:eastAsia="zh-CN"/>
+        </w:rPr>
+        <w:drawing>
+          <wp:inline distT="0" distB="0" distL="0" distR="0" wp14:anchorId="3AFB6080" wp14:editId="3D6D7796">
+            <wp:extent cx="2879123" cy="5399449"/>
+            <wp:effectExtent l="0" t="0" r="0" b="10795"/>
+            <wp:docPr id="4" name="Picture 4"/>
+            <wp:cNvGraphicFramePr>
+              <a:graphicFrameLocks xmlns:a="http://schemas.openxmlformats.org/drawingml/2006/main" noChangeAspect="1"/>
+            </wp:cNvGraphicFramePr>
+            <a:graphic xmlns:a="http://schemas.openxmlformats.org/drawingml/2006/main">
+              <a:graphicData uri="http://schemas.openxmlformats.org/drawingml/2006/picture">
+                <pic:pic xmlns:pic="http://schemas.openxmlformats.org/drawingml/2006/picture">
+                  <pic:nvPicPr>
+                    <pic:cNvPr id="19" name="19-RecordDescription.png"/>
+                    <pic:cNvPicPr/>
+                  </pic:nvPicPr>
+                  <pic:blipFill>
+                    <a:blip r:embed="rId20">
+                      <a:extLst>
+                        <a:ext uri="{28A0092B-C50C-407E-A947-70E740481C1C}">
+                          <a14:useLocalDpi xmlns:a14="http://schemas.microsoft.com/office/drawing/2010/main" val="0"/>
+                        </a:ext>
+                      </a:extLst>
+                    </a:blip>
+                    <a:stretch>
+                      <a:fillRect/>
+                    </a:stretch>
+                  </pic:blipFill>
+                  <pic:spPr>
+                    <a:xfrm>
+                      <a:off x="0" y="0"/>
+                      <a:ext cx="2879123" cy="5399449"/>
+                    </a:xfrm>
+                    <a:prstGeom prst="rect">
+                      <a:avLst/>
+                    </a:prstGeom>
+                  </pic:spPr>
+                </pic:pic>
+              </a:graphicData>
+            </a:graphic>
+          </wp:inline>
+        </w:drawing>
       </w:r>
     </w:p>
     <w:p/>
@@ -2279,10 +2720,7 @@
                               </w:numPr>
                             </w:pPr>
                             <w:r>
-                              <w:t>A</w:t>
-                            </w:r>
-                            <w:r>
-                              <w:t>dding a Body Location</w:t>
+                              <w:t>Adding a Body Location</w:t>
                             </w:r>
                           </w:p>
                           <w:p>
@@ -2314,7 +2752,7 @@
           </mc:Choice>
           <mc:Fallback>
             <w:pict>
-              <v:shape w14:anchorId="0F4CAF20" id="Text_x0020_Box_x0020_39" o:spid="_x0000_s1039" type="#_x0000_t202" style="position:absolute;margin-left:233.2pt;margin-top:7.85pt;width:286.4pt;height:51.3pt;z-index:251685888;visibility:visible;mso-wrap-style:square;mso-width-percent:0;mso-height-percent:0;mso-wrap-distance-left:9pt;mso-wrap-distance-top:0;mso-wrap-distance-right:9pt;mso-wrap-distance-bottom:0;mso-position-horizontal:absolute;mso-position-horizontal-relative:text;mso-position-vertical:absolute;mso-position-vertical-relative:text;mso-width-percent:0;mso-height-percent:0;mso-width-relative:margin;mso-height-relative:margin;v-text-anchor:top" o:gfxdata="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" fillcolor="white [3201]" strokecolor="white [3212]" strokeweight=".5pt">
+              <v:shape w14:anchorId="0F4CAF20" id="Text_x0020_Box_x0020_39" o:spid="_x0000_s1041" type="#_x0000_t202" style="position:absolute;margin-left:233.2pt;margin-top:7.85pt;width:286.4pt;height:51.3pt;z-index:251685888;visibility:visible;mso-wrap-style:square;mso-width-percent:0;mso-height-percent:0;mso-wrap-distance-left:9pt;mso-wrap-distance-top:0;mso-wrap-distance-right:9pt;mso-wrap-distance-bottom:0;mso-position-horizontal:absolute;mso-position-horizontal-relative:text;mso-position-vertical:absolute;mso-position-vertical-relative:text;mso-width-percent:0;mso-height-percent:0;mso-width-relative:margin;mso-height-relative:margin;v-text-anchor:top" o:gfxdata="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" fillcolor="white [3201]" strokecolor="white [3212]" strokeweight=".5pt">
                 <v:textbox>
                   <w:txbxContent>
                     <w:p>
@@ -2326,10 +2764,7 @@
                         </w:numPr>
                       </w:pPr>
                       <w:r>
-                        <w:t>A</w:t>
-                      </w:r>
-                      <w:r>
-                        <w:t>dding a Body Location</w:t>
+                        <w:t>Adding a Body Location</w:t>
                       </w:r>
                     </w:p>
                     <w:p>
@@ -2347,6 +2782,10 @@
         </mc:AlternateContent>
       </w:r>
       <w:r>
+        <w:rPr>
+          <w:noProof/>
+          <w:lang w:eastAsia="zh-CN"/>
+        </w:rPr>
         <w:drawing>
           <wp:inline distT="0" distB="0" distL="0" distR="0" wp14:anchorId="40481678" wp14:editId="31201BC9">
             <wp:extent cx="2879051" cy="5460770"/>
@@ -2363,7 +2802,7 @@
                     <pic:cNvPicPr/>
                   </pic:nvPicPr>
                   <pic:blipFill>
-                    <a:blip r:embed="rId19">
+                    <a:blip r:embed="rId21">
                       <a:extLst>
                         <a:ext uri="{28A0092B-C50C-407E-A947-70E740481C1C}">
                           <a14:useLocalDpi xmlns:a14="http://schemas.microsoft.com/office/drawing/2010/main" val="0"/>
@@ -2448,10 +2887,7 @@
                               </w:numPr>
                             </w:pPr>
                             <w:r>
-                              <w:t xml:space="preserve">Adding a </w:t>
-                            </w:r>
-                            <w:r>
-                              <w:t>body image on a record</w:t>
+                              <w:t>Adding a body image on a record</w:t>
                             </w:r>
                           </w:p>
                           <w:p>
@@ -2483,7 +2919,7 @@
           </mc:Choice>
           <mc:Fallback>
             <w:pict>
-              <v:shape w14:anchorId="21D37210" id="Text_x0020_Box_x0020_41" o:spid="_x0000_s1040" type="#_x0000_t202" style="position:absolute;margin-left:230.9pt;margin-top:11.9pt;width:286.4pt;height:51.3pt;z-index:251687936;visibility:visible;mso-wrap-style:square;mso-width-percent:0;mso-height-percent:0;mso-wrap-distance-left:9pt;mso-wrap-distance-top:0;mso-wrap-distance-right:9pt;mso-wrap-distance-bottom:0;mso-position-horizontal:absolute;mso-position-horizontal-relative:text;mso-position-vertical:absolute;mso-position-vertical-relative:text;mso-width-percent:0;mso-height-percent:0;mso-width-relative:margin;mso-height-relative:margin;v-text-anchor:top" o:gfxdata="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" fillcolor="white [3201]" strokecolor="white [3212]" strokeweight=".5pt">
+              <v:shape w14:anchorId="21D37210" id="Text_x0020_Box_x0020_41" o:spid="_x0000_s1042" type="#_x0000_t202" style="position:absolute;margin-left:230.9pt;margin-top:11.9pt;width:286.4pt;height:51.3pt;z-index:251687936;visibility:visible;mso-wrap-style:square;mso-width-percent:0;mso-height-percent:0;mso-wrap-distance-left:9pt;mso-wrap-distance-top:0;mso-wrap-distance-right:9pt;mso-wrap-distance-bottom:0;mso-position-horizontal:absolute;mso-position-horizontal-relative:text;mso-position-vertical:absolute;mso-position-vertical-relative:text;mso-width-percent:0;mso-height-percent:0;mso-width-relative:margin;mso-height-relative:margin;v-text-anchor:top" o:gfxdata="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" fillcolor="white [3201]" strokecolor="white [3212]" strokeweight=".5pt">
                 <v:textbox>
                   <w:txbxContent>
                     <w:p>
@@ -2495,10 +2931,7 @@
                         </w:numPr>
                       </w:pPr>
                       <w:r>
-                        <w:t xml:space="preserve">Adding a </w:t>
-                      </w:r>
-                      <w:r>
-                        <w:t>body image on a record</w:t>
+                        <w:t>Adding a body image on a record</w:t>
                       </w:r>
                     </w:p>
                     <w:p>
@@ -2516,6 +2949,10 @@
         </mc:AlternateContent>
       </w:r>
       <w:r>
+        <w:rPr>
+          <w:noProof/>
+          <w:lang w:eastAsia="zh-CN"/>
+        </w:rPr>
         <w:drawing>
           <wp:inline distT="0" distB="0" distL="0" distR="0" wp14:anchorId="2C28CE37" wp14:editId="4133BD0B">
             <wp:extent cx="2879051" cy="5460769"/>
@@ -2532,7 +2969,7 @@
                     <pic:cNvPicPr/>
                   </pic:nvPicPr>
                   <pic:blipFill>
-                    <a:blip r:embed="rId20">
+                    <a:blip r:embed="rId22">
                       <a:extLst>
                         <a:ext uri="{28A0092B-C50C-407E-A947-70E740481C1C}">
                           <a14:useLocalDpi xmlns:a14="http://schemas.microsoft.com/office/drawing/2010/main" val="0"/>
@@ -2558,6 +2995,8 @@
           </wp:inline>
         </w:drawing>
       </w:r>
+      <w:bookmarkStart w:id="0" w:name="_GoBack"/>
+      <w:bookmarkEnd w:id="0"/>
     </w:p>
     <w:p/>
     <w:p>
@@ -2708,7 +3147,7 @@
           </mc:Choice>
           <mc:Fallback>
             <w:pict>
-              <v:shape w14:anchorId="3AF7DF94" id="Text_x0020_Box_x0020_43" o:spid="_x0000_s1041" type="#_x0000_t202" style="position:absolute;margin-left:228.6pt;margin-top:6.3pt;width:299.05pt;height:93.35pt;z-index:251689984;visibility:visible;mso-wrap-style:square;mso-width-percent:0;mso-height-percent:0;mso-wrap-distance-left:9pt;mso-wrap-distance-top:0;mso-wrap-distance-right:9pt;mso-wrap-distance-bottom:0;mso-position-horizontal:absolute;mso-position-horizontal-relative:text;mso-position-vertical:absolute;mso-position-vertical-relative:text;mso-width-percent:0;mso-height-percent:0;mso-width-relative:margin;mso-height-relative:margin;v-text-anchor:top" o:gfxdata="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" fillcolor="white [3201]" strokecolor="white [3212]" strokeweight=".5pt">
+              <v:shape w14:anchorId="3AF7DF94" id="Text_x0020_Box_x0020_43" o:spid="_x0000_s1043" type="#_x0000_t202" style="position:absolute;margin-left:228.6pt;margin-top:6.3pt;width:299.05pt;height:93.35pt;z-index:251689984;visibility:visible;mso-wrap-style:square;mso-width-percent:0;mso-height-percent:0;mso-wrap-distance-left:9pt;mso-wrap-distance-top:0;mso-wrap-distance-right:9pt;mso-wrap-distance-bottom:0;mso-position-horizontal:absolute;mso-position-horizontal-relative:text;mso-position-vertical:absolute;mso-position-vertical-relative:text;mso-width-percent:0;mso-height-percent:0;mso-width-relative:margin;mso-height-relative:margin;v-text-anchor:top" o:gfxdata="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" fillcolor="white [3201]" strokecolor="white [3212]" strokeweight=".5pt">
                 <v:textbox>
                   <w:txbxContent>
                     <w:p>
@@ -2800,6 +3239,10 @@
         </mc:AlternateContent>
       </w:r>
       <w:r>
+        <w:rPr>
+          <w:noProof/>
+          <w:lang w:eastAsia="zh-CN"/>
+        </w:rPr>
         <w:drawing>
           <wp:inline distT="0" distB="0" distL="0" distR="0" wp14:anchorId="4A39C5F6" wp14:editId="71CEA4E6">
             <wp:extent cx="2879050" cy="5460769"/>
@@ -2816,7 +3259,7 @@
                     <pic:cNvPicPr/>
                   </pic:nvPicPr>
                   <pic:blipFill>
-                    <a:blip r:embed="rId21">
+                    <a:blip r:embed="rId23">
                       <a:extLst>
                         <a:ext uri="{28A0092B-C50C-407E-A947-70E740481C1C}">
                           <a14:useLocalDpi xmlns:a14="http://schemas.microsoft.com/office/drawing/2010/main" val="0"/>
@@ -2904,10 +3347,7 @@
                               <w:t xml:space="preserve"> and save the info</w:t>
                             </w:r>
                           </w:p>
-                          <w:p>
-                            <w:bookmarkStart w:id="0" w:name="_GoBack"/>
-                            <w:bookmarkEnd w:id="0"/>
-                          </w:p>
+                          <w:p/>
                           <w:p>
                             <w:pPr>
                               <w:rPr>
@@ -2937,7 +3377,7 @@
           </mc:Choice>
           <mc:Fallback>
             <w:pict>
-              <v:shape w14:anchorId="5CD4B775" id="Text_x0020_Box_x0020_44" o:spid="_x0000_s1042" type="#_x0000_t202" style="position:absolute;margin-left:230.3pt;margin-top:7.1pt;width:299.05pt;height:93.35pt;z-index:251692032;visibility:visible;mso-wrap-style:square;mso-width-percent:0;mso-height-percent:0;mso-wrap-distance-left:9pt;mso-wrap-distance-top:0;mso-wrap-distance-right:9pt;mso-wrap-distance-bottom:0;mso-position-horizontal:absolute;mso-position-horizontal-relative:text;mso-position-vertical:absolute;mso-position-vertical-relative:text;mso-width-percent:0;mso-height-percent:0;mso-width-relative:margin;mso-height-relative:margin;v-text-anchor:top" o:gfxdata="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" fillcolor="white [3201]" strokecolor="white [3212]" strokeweight=".5pt">
+              <v:shape w14:anchorId="5CD4B775" id="Text_x0020_Box_x0020_44" o:spid="_x0000_s1044" type="#_x0000_t202" style="position:absolute;margin-left:230.3pt;margin-top:7.1pt;width:299.05pt;height:93.35pt;z-index:251692032;visibility:visible;mso-wrap-style:square;mso-width-percent:0;mso-height-percent:0;mso-wrap-distance-left:9pt;mso-wrap-distance-top:0;mso-wrap-distance-right:9pt;mso-wrap-distance-bottom:0;mso-position-horizontal:absolute;mso-position-horizontal-relative:text;mso-position-vertical:absolute;mso-position-vertical-relative:text;mso-width-percent:0;mso-height-percent:0;mso-width-relative:margin;mso-height-relative:margin;v-text-anchor:top" o:gfxdata="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" fillcolor="white [3201]" strokecolor="white [3212]" strokeweight=".5pt">
                 <v:textbox>
                   <w:txbxContent>
                     <w:p>
@@ -2955,10 +3395,7 @@
                         <w:t xml:space="preserve"> and save the info</w:t>
                       </w:r>
                     </w:p>
-                    <w:p>
-                      <w:bookmarkStart w:id="1" w:name="_GoBack"/>
-                      <w:bookmarkEnd w:id="1"/>
-                    </w:p>
+                    <w:p/>
                     <w:p>
                       <w:pPr>
                         <w:rPr>
@@ -2974,6 +3411,10 @@
         </mc:AlternateContent>
       </w:r>
       <w:r>
+        <w:rPr>
+          <w:noProof/>
+          <w:lang w:eastAsia="zh-CN"/>
+        </w:rPr>
         <w:drawing>
           <wp:inline distT="0" distB="0" distL="0" distR="0" wp14:anchorId="04E057E5" wp14:editId="0DED0CE1">
             <wp:extent cx="2879050" cy="5460769"/>
@@ -2990,7 +3431,7 @@
                     <pic:cNvPicPr/>
                   </pic:nvPicPr>
                   <pic:blipFill>
-                    <a:blip r:embed="rId22">
+                    <a:blip r:embed="rId24">
                       <a:extLst>
                         <a:ext uri="{28A0092B-C50C-407E-A947-70E740481C1C}">
                           <a14:useLocalDpi xmlns:a14="http://schemas.microsoft.com/office/drawing/2010/main" val="0"/>
@@ -3964,7 +4405,7 @@
 </file>
 
 <file path=customXml/itemProps1.xml><?xml version="1.0" encoding="utf-8"?>
-<ds:datastoreItem xmlns:ds="http://schemas.openxmlformats.org/officeDocument/2006/customXml" ds:itemID="{C93766B5-50D5-D941-B989-F0EA8C3F07FF}">
+<ds:datastoreItem xmlns:ds="http://schemas.openxmlformats.org/officeDocument/2006/customXml" ds:itemID="{3C8F6D21-A17B-4A49-9F5F-940F704BA287}">
   <ds:schemaRefs>
     <ds:schemaRef ds:uri="http://schemas.openxmlformats.org/officeDocument/2006/bibliography"/>
   </ds:schemaRefs>

</xml_diff>